<commit_message>
'bubbles' command now moves left 3 seconds instead of 2. Added doc file with voice commands with rough guide.
</commit_message>
<xml_diff>
--- a/CallsAreDutyVoiceCommands.docx
+++ b/CallsAreDutyVoiceCommands.docx
@@ -1085,6 +1085,89 @@
       </w:tr>
     </w:tbl>
     <w:p/>
+    <w:p/>
+    <w:p>
+      <w:r>
+        <w:t>Guide:</w:t>
+      </w:r>
+    </w:p>
+    <w:p/>
+    <w:p>
+      <w:r>
+        <w:t xml:space="preserve">The timed command variants are there to stop the sprite before water hazards as we can’t just lift our fingers off a key to stop it.  </w:t>
+      </w:r>
+      <w:r>
+        <w:t>Here’s a stab at a guide:</w:t>
+      </w:r>
+    </w:p>
+    <w:p/>
+    <w:p>
+      <w:r>
+        <w:t>Level 1:</w:t>
+      </w:r>
+    </w:p>
+    <w:p>
+      <w:r>
+        <w:t xml:space="preserve">Command sequence: ‘right’ + ‘jump’ – you need to say ‘jump’ directly after right so that he can pick up the coin. </w:t>
+      </w:r>
+    </w:p>
+    <w:p/>
+    <w:p>
+      <w:r>
+        <w:lastRenderedPageBreak/>
+        <w:t xml:space="preserve">Level 2: </w:t>
+      </w:r>
+    </w:p>
+    <w:p>
+      <w:r>
+        <w:t xml:space="preserve">When you encounter ladders here is the sequence: </w:t>
+      </w:r>
+    </w:p>
+    <w:p/>
+    <w:p>
+      <w:r>
+        <w:t>‘up’ + ‘&lt;</w:t>
+      </w:r>
+      <w:proofErr w:type="spellStart"/>
+      <w:r>
+        <w:t>wiggle|jiggle|turbo|blast|boggle</w:t>
+      </w:r>
+      <w:proofErr w:type="spellEnd"/>
+      <w:r>
+        <w:t>&gt;’  - all but ‘boggle’ will jump to the right, boggle is not needed as much but is all you need ladders where the platform at the top is to the left.</w:t>
+      </w:r>
+    </w:p>
+    <w:p/>
+    <w:p>
+      <w:r>
+        <w:t xml:space="preserve">Level 3: </w:t>
+      </w:r>
+    </w:p>
+    <w:p>
+      <w:r>
+        <w:t xml:space="preserve">First water hazard. </w:t>
+      </w:r>
+    </w:p>
+    <w:p>
+      <w:r>
+        <w:t>Command sequence: ‘right’ + ‘jiggle’   - should bring you to the edge of the water hazard at a dead stop – then use turbo to get over (you might miss the coin though)</w:t>
+      </w:r>
+    </w:p>
+    <w:p/>
+    <w:p/>
+    <w:p>
+      <w:r>
+        <w:t xml:space="preserve">Level 4: </w:t>
+      </w:r>
+    </w:p>
+    <w:p>
+      <w:r>
+        <w:t xml:space="preserve">Two water hazards, this is the trickiest one. Progress carefully.  For jumping over stuff you can use ‘jiggle’ or </w:t>
+      </w:r>
+      <w:r>
+        <w:t xml:space="preserve">even ‘turbo’ instead of wiggle as the former are timed and it may be safer. </w:t>
+      </w:r>
+    </w:p>
     <w:sectPr>
       <w:pgSz w:w="11906" w:h="16838"/>
       <w:pgMar w:top="1440" w:right="1440" w:bottom="1440" w:left="1440" w:header="708" w:footer="708" w:gutter="0"/>

</xml_diff>